<commit_message>
Looked at the processes of working threads and handles, and have noticed, that it is really not so a big deal for me. And, I think, mb in the future I will understand, why I will need them. At this moment, I just understood how they works in a base level and that is pretty enough for me
</commit_message>
<xml_diff>
--- a/Solutions.docx
+++ b/Solutions.docx
@@ -65,7 +65,23 @@
           <w:rFonts w:ascii="Times New Roman" w:hAnsi="Times New Roman" w:cs="Times New Roman"/>
           <w:lang w:val="en-US"/>
         </w:rPr>
-        <w:t>Download Windows SysInternals Suite.</w:t>
+        <w:t xml:space="preserve">Download Windows </w:t>
+      </w:r>
+      <w:proofErr w:type="spellStart"/>
+      <w:r>
+        <w:rPr>
+          <w:rFonts w:ascii="Times New Roman" w:hAnsi="Times New Roman" w:cs="Times New Roman"/>
+          <w:lang w:val="en-US"/>
+        </w:rPr>
+        <w:t>SysInternals</w:t>
+      </w:r>
+      <w:proofErr w:type="spellEnd"/>
+      <w:r>
+        <w:rPr>
+          <w:rFonts w:ascii="Times New Roman" w:hAnsi="Times New Roman" w:cs="Times New Roman"/>
+          <w:lang w:val="en-US"/>
+        </w:rPr>
+        <w:t xml:space="preserve"> Suite.</w:t>
       </w:r>
     </w:p>
     <w:p>
@@ -255,7 +271,35 @@
         <w:rPr>
           <w:rFonts w:ascii="Times New Roman" w:hAnsi="Times New Roman" w:cs="Times New Roman"/>
         </w:rPr>
-        <w:t xml:space="preserve">Step 3: Start another process. </w:t>
+        <w:t xml:space="preserve">Step 3: Start </w:t>
+      </w:r>
+      <w:proofErr w:type="spellStart"/>
+      <w:r>
+        <w:rPr>
+          <w:rFonts w:ascii="Times New Roman" w:hAnsi="Times New Roman" w:cs="Times New Roman"/>
+        </w:rPr>
+        <w:t>another</w:t>
+      </w:r>
+      <w:proofErr w:type="spellEnd"/>
+      <w:r>
+        <w:rPr>
+          <w:rFonts w:ascii="Times New Roman" w:hAnsi="Times New Roman" w:cs="Times New Roman"/>
+        </w:rPr>
+        <w:t xml:space="preserve"> </w:t>
+      </w:r>
+      <w:proofErr w:type="spellStart"/>
+      <w:r>
+        <w:rPr>
+          <w:rFonts w:ascii="Times New Roman" w:hAnsi="Times New Roman" w:cs="Times New Roman"/>
+        </w:rPr>
+        <w:t>process</w:t>
+      </w:r>
+      <w:proofErr w:type="spellEnd"/>
+      <w:r>
+        <w:rPr>
+          <w:rFonts w:ascii="Times New Roman" w:hAnsi="Times New Roman" w:cs="Times New Roman"/>
+        </w:rPr>
+        <w:t xml:space="preserve">. </w:t>
       </w:r>
     </w:p>
     <w:p>
@@ -496,15 +540,305 @@
       <w:pPr>
         <w:rPr>
           <w:rFonts w:ascii="Times New Roman" w:hAnsi="Times New Roman" w:cs="Times New Roman"/>
+        </w:rPr>
+      </w:pPr>
+      <w:proofErr w:type="spellStart"/>
+      <w:r>
+        <w:rPr>
+          <w:rFonts w:ascii="Times New Roman" w:hAnsi="Times New Roman" w:cs="Times New Roman"/>
+        </w:rPr>
+        <w:t>Part</w:t>
+      </w:r>
+      <w:proofErr w:type="spellEnd"/>
+      <w:r>
+        <w:rPr>
+          <w:rFonts w:ascii="Times New Roman" w:hAnsi="Times New Roman" w:cs="Times New Roman"/>
+        </w:rPr>
+        <w:t xml:space="preserve"> 2: </w:t>
+      </w:r>
+      <w:proofErr w:type="spellStart"/>
+      <w:r>
+        <w:rPr>
+          <w:rFonts w:ascii="Times New Roman" w:hAnsi="Times New Roman" w:cs="Times New Roman"/>
+        </w:rPr>
+        <w:t>Exploring</w:t>
+      </w:r>
+      <w:proofErr w:type="spellEnd"/>
+      <w:r>
+        <w:rPr>
+          <w:rFonts w:ascii="Times New Roman" w:hAnsi="Times New Roman" w:cs="Times New Roman"/>
+        </w:rPr>
+        <w:t xml:space="preserve"> </w:t>
+      </w:r>
+      <w:proofErr w:type="spellStart"/>
+      <w:r>
+        <w:rPr>
+          <w:rFonts w:ascii="Times New Roman" w:hAnsi="Times New Roman" w:cs="Times New Roman"/>
+        </w:rPr>
+        <w:t>Threads</w:t>
+      </w:r>
+      <w:proofErr w:type="spellEnd"/>
+      <w:r>
+        <w:rPr>
+          <w:rFonts w:ascii="Times New Roman" w:hAnsi="Times New Roman" w:cs="Times New Roman"/>
+        </w:rPr>
+        <w:t xml:space="preserve"> </w:t>
+      </w:r>
+      <w:proofErr w:type="spellStart"/>
+      <w:r>
+        <w:rPr>
+          <w:rFonts w:ascii="Times New Roman" w:hAnsi="Times New Roman" w:cs="Times New Roman"/>
+        </w:rPr>
+        <w:t>and</w:t>
+      </w:r>
+      <w:proofErr w:type="spellEnd"/>
+      <w:r>
+        <w:rPr>
+          <w:rFonts w:ascii="Times New Roman" w:hAnsi="Times New Roman" w:cs="Times New Roman"/>
+        </w:rPr>
+        <w:t xml:space="preserve"> </w:t>
+      </w:r>
+      <w:proofErr w:type="spellStart"/>
+      <w:r>
+        <w:rPr>
+          <w:rFonts w:ascii="Times New Roman" w:hAnsi="Times New Roman" w:cs="Times New Roman"/>
+        </w:rPr>
+        <w:t>Handles</w:t>
+      </w:r>
+      <w:proofErr w:type="spellEnd"/>
+    </w:p>
+    <w:p>
+      <w:pPr>
+        <w:rPr>
+          <w:rFonts w:ascii="Times New Roman" w:hAnsi="Times New Roman" w:cs="Times New Roman"/>
+        </w:rPr>
+      </w:pPr>
+      <w:r>
+        <w:rPr>
+          <w:rFonts w:ascii="Times New Roman" w:hAnsi="Times New Roman" w:cs="Times New Roman"/>
+        </w:rPr>
+        <w:t xml:space="preserve">Step 1: </w:t>
+      </w:r>
+      <w:proofErr w:type="spellStart"/>
+      <w:r>
+        <w:rPr>
+          <w:rFonts w:ascii="Times New Roman" w:hAnsi="Times New Roman" w:cs="Times New Roman"/>
+        </w:rPr>
+        <w:t>Explore</w:t>
+      </w:r>
+      <w:proofErr w:type="spellEnd"/>
+      <w:r>
+        <w:rPr>
+          <w:rFonts w:ascii="Times New Roman" w:hAnsi="Times New Roman" w:cs="Times New Roman"/>
+        </w:rPr>
+        <w:t xml:space="preserve"> </w:t>
+      </w:r>
+      <w:proofErr w:type="spellStart"/>
+      <w:r>
+        <w:rPr>
+          <w:rFonts w:ascii="Times New Roman" w:hAnsi="Times New Roman" w:cs="Times New Roman"/>
+        </w:rPr>
+        <w:t>threads</w:t>
+      </w:r>
+      <w:proofErr w:type="spellEnd"/>
+      <w:r>
+        <w:rPr>
+          <w:rFonts w:ascii="Times New Roman" w:hAnsi="Times New Roman" w:cs="Times New Roman"/>
+        </w:rPr>
+        <w:t xml:space="preserve">. </w:t>
+      </w:r>
+    </w:p>
+    <w:p>
+      <w:pPr>
+        <w:rPr>
+          <w:rFonts w:ascii="Times New Roman" w:hAnsi="Times New Roman" w:cs="Times New Roman"/>
           <w:lang w:val="ru-RU"/>
         </w:rPr>
       </w:pPr>
       <w:r>
         <w:rPr>
           <w:rFonts w:ascii="Times New Roman" w:hAnsi="Times New Roman" w:cs="Times New Roman"/>
-        </w:rPr>
-        <w:t>Part 2: Exploring Threads and Handles</w:t>
-      </w:r>
+          <w:lang w:val="ru-RU"/>
+        </w:rPr>
+        <w:drawing>
+          <wp:inline distT="0" distB="0" distL="0" distR="0" wp14:anchorId="2FFA499E" wp14:editId="2560D8BC">
+            <wp:extent cx="5940425" cy="3157220"/>
+            <wp:effectExtent l="0" t="0" r="3175" b="5080"/>
+            <wp:docPr id="2109095927" name="Рисунок 1" descr="Изображение выглядит как текст, снимок экрана, программное обеспечение, Мультимедийное программное обеспечение&#10;&#10;Содержимое, созданное искусственным интеллектом, может быть неверным."/>
+            <wp:cNvGraphicFramePr>
+              <a:graphicFrameLocks xmlns:a="http://schemas.openxmlformats.org/drawingml/2006/main" noChangeAspect="1"/>
+            </wp:cNvGraphicFramePr>
+            <a:graphic xmlns:a="http://schemas.openxmlformats.org/drawingml/2006/main">
+              <a:graphicData uri="http://schemas.openxmlformats.org/drawingml/2006/picture">
+                <pic:pic xmlns:pic="http://schemas.openxmlformats.org/drawingml/2006/picture">
+                  <pic:nvPicPr>
+                    <pic:cNvPr id="2109095927" name="Рисунок 1" descr="Изображение выглядит как текст, снимок экрана, программное обеспечение, Мультимедийное программное обеспечение&#10;&#10;Содержимое, созданное искусственным интеллектом, может быть неверным."/>
+                    <pic:cNvPicPr/>
+                  </pic:nvPicPr>
+                  <pic:blipFill>
+                    <a:blip r:embed="rId11"/>
+                    <a:stretch>
+                      <a:fillRect/>
+                    </a:stretch>
+                  </pic:blipFill>
+                  <pic:spPr>
+                    <a:xfrm>
+                      <a:off x="0" y="0"/>
+                      <a:ext cx="5940425" cy="3157220"/>
+                    </a:xfrm>
+                    <a:prstGeom prst="rect">
+                      <a:avLst/>
+                    </a:prstGeom>
+                  </pic:spPr>
+                </pic:pic>
+              </a:graphicData>
+            </a:graphic>
+          </wp:inline>
+        </w:drawing>
+      </w:r>
+    </w:p>
+    <w:p>
+      <w:pPr>
+        <w:rPr>
+          <w:rFonts w:ascii="Times New Roman" w:hAnsi="Times New Roman" w:cs="Times New Roman"/>
+          <w:lang w:val="en-US"/>
+        </w:rPr>
+      </w:pPr>
+      <w:r>
+        <w:rPr>
+          <w:rFonts w:ascii="Times New Roman" w:hAnsi="Times New Roman" w:cs="Times New Roman"/>
+          <w:lang w:val="en-US"/>
+        </w:rPr>
+        <w:t xml:space="preserve">The Threads in the Properties window shows information such as: </w:t>
+      </w:r>
+      <w:r>
+        <w:rPr>
+          <w:rFonts w:ascii="Times New Roman" w:hAnsi="Times New Roman" w:cs="Times New Roman"/>
+          <w:lang w:val="en-US"/>
+        </w:rPr>
+        <w:t>TID, CPU, Cycles Delta, Suspend Count, Start Adress.</w:t>
+      </w:r>
+    </w:p>
+    <w:p>
+      <w:pPr>
+        <w:rPr>
+          <w:rFonts w:ascii="Times New Roman" w:hAnsi="Times New Roman" w:cs="Times New Roman"/>
+        </w:rPr>
+      </w:pPr>
+      <w:r>
+        <w:rPr>
+          <w:rFonts w:ascii="Times New Roman" w:hAnsi="Times New Roman" w:cs="Times New Roman"/>
+        </w:rPr>
+        <w:t xml:space="preserve">Step 2: </w:t>
+      </w:r>
+      <w:proofErr w:type="spellStart"/>
+      <w:r>
+        <w:rPr>
+          <w:rFonts w:ascii="Times New Roman" w:hAnsi="Times New Roman" w:cs="Times New Roman"/>
+        </w:rPr>
+        <w:t>Explore</w:t>
+      </w:r>
+      <w:proofErr w:type="spellEnd"/>
+      <w:r>
+        <w:rPr>
+          <w:rFonts w:ascii="Times New Roman" w:hAnsi="Times New Roman" w:cs="Times New Roman"/>
+        </w:rPr>
+        <w:t xml:space="preserve"> </w:t>
+      </w:r>
+      <w:proofErr w:type="spellStart"/>
+      <w:r>
+        <w:rPr>
+          <w:rFonts w:ascii="Times New Roman" w:hAnsi="Times New Roman" w:cs="Times New Roman"/>
+        </w:rPr>
+        <w:t>handles</w:t>
+      </w:r>
+      <w:proofErr w:type="spellEnd"/>
+      <w:r>
+        <w:rPr>
+          <w:rFonts w:ascii="Times New Roman" w:hAnsi="Times New Roman" w:cs="Times New Roman"/>
+        </w:rPr>
+        <w:t xml:space="preserve">. </w:t>
+      </w:r>
+    </w:p>
+    <w:p>
+      <w:pPr>
+        <w:rPr>
+          <w:rFonts w:ascii="Times New Roman" w:hAnsi="Times New Roman" w:cs="Times New Roman"/>
+          <w:lang w:val="en-US"/>
+        </w:rPr>
+      </w:pPr>
+      <w:r>
+        <w:rPr>
+          <w:rFonts w:ascii="Times New Roman" w:hAnsi="Times New Roman" w:cs="Times New Roman"/>
+          <w:lang w:val="en-US"/>
+        </w:rPr>
+        <w:lastRenderedPageBreak/>
+        <w:drawing>
+          <wp:inline distT="0" distB="0" distL="0" distR="0" wp14:anchorId="09D4F7C0" wp14:editId="2B261B5E">
+            <wp:extent cx="5940425" cy="3154680"/>
+            <wp:effectExtent l="0" t="0" r="3175" b="7620"/>
+            <wp:docPr id="1741515569" name="Рисунок 1" descr="Изображение выглядит как текст, снимок экрана, программное обеспечение, Мультимедийное программное обеспечение&#10;&#10;Содержимое, созданное искусственным интеллектом, может быть неверным."/>
+            <wp:cNvGraphicFramePr>
+              <a:graphicFrameLocks xmlns:a="http://schemas.openxmlformats.org/drawingml/2006/main" noChangeAspect="1"/>
+            </wp:cNvGraphicFramePr>
+            <a:graphic xmlns:a="http://schemas.openxmlformats.org/drawingml/2006/main">
+              <a:graphicData uri="http://schemas.openxmlformats.org/drawingml/2006/picture">
+                <pic:pic xmlns:pic="http://schemas.openxmlformats.org/drawingml/2006/picture">
+                  <pic:nvPicPr>
+                    <pic:cNvPr id="1741515569" name="Рисунок 1" descr="Изображение выглядит как текст, снимок экрана, программное обеспечение, Мультимедийное программное обеспечение&#10;&#10;Содержимое, созданное искусственным интеллектом, может быть неверным."/>
+                    <pic:cNvPicPr/>
+                  </pic:nvPicPr>
+                  <pic:blipFill>
+                    <a:blip r:embed="rId12"/>
+                    <a:stretch>
+                      <a:fillRect/>
+                    </a:stretch>
+                  </pic:blipFill>
+                  <pic:spPr>
+                    <a:xfrm>
+                      <a:off x="0" y="0"/>
+                      <a:ext cx="5940425" cy="3154680"/>
+                    </a:xfrm>
+                    <a:prstGeom prst="rect">
+                      <a:avLst/>
+                    </a:prstGeom>
+                  </pic:spPr>
+                </pic:pic>
+              </a:graphicData>
+            </a:graphic>
+          </wp:inline>
+        </w:drawing>
+      </w:r>
+    </w:p>
+    <w:p>
+      <w:pPr>
+        <w:rPr>
+          <w:rFonts w:ascii="Times New Roman" w:hAnsi="Times New Roman" w:cs="Times New Roman"/>
+          <w:lang w:val="en-US"/>
+        </w:rPr>
+      </w:pPr>
+      <w:r>
+        <w:rPr>
+          <w:rFonts w:ascii="Times New Roman" w:hAnsi="Times New Roman" w:cs="Times New Roman"/>
+          <w:lang w:val="en-US"/>
+        </w:rPr>
+        <w:t>The handles for conhost.exe are pointing to various system resources such as</w:t>
+      </w:r>
+      <w:r>
+        <w:rPr>
+          <w:rFonts w:ascii="Times New Roman" w:hAnsi="Times New Roman" w:cs="Times New Roman"/>
+          <w:lang w:val="en-US"/>
+        </w:rPr>
+        <w:t xml:space="preserve"> ALPC Ports, directories/system objects, files, keys, sections, threads and so on.</w:t>
+      </w:r>
+    </w:p>
+    <w:p>
+      <w:pPr>
+        <w:rPr>
+          <w:rFonts w:ascii="Times New Roman" w:hAnsi="Times New Roman" w:cs="Times New Roman"/>
+          <w:lang w:val="en-US"/>
+        </w:rPr>
+      </w:pPr>
     </w:p>
     <w:sectPr>
       <w:pgSz w:w="11906" w:h="16838"/>

</xml_diff>

<commit_message>
Have finished and there was work just to know how to change your licence I guess as EulaAccepted. It was pretty interesting for me to research all of that stuff, but do tue a lot thing to do, I need to go. Thx you for reading my commints (If u really have read:) )
</commit_message>
<xml_diff>
--- a/Solutions.docx
+++ b/Solutions.docx
@@ -65,23 +65,7 @@
           <w:rFonts w:ascii="Times New Roman" w:hAnsi="Times New Roman" w:cs="Times New Roman"/>
           <w:lang w:val="en-US"/>
         </w:rPr>
-        <w:t xml:space="preserve">Download Windows </w:t>
-      </w:r>
-      <w:proofErr w:type="spellStart"/>
-      <w:r>
-        <w:rPr>
-          <w:rFonts w:ascii="Times New Roman" w:hAnsi="Times New Roman" w:cs="Times New Roman"/>
-          <w:lang w:val="en-US"/>
-        </w:rPr>
-        <w:t>SysInternals</w:t>
-      </w:r>
-      <w:proofErr w:type="spellEnd"/>
-      <w:r>
-        <w:rPr>
-          <w:rFonts w:ascii="Times New Roman" w:hAnsi="Times New Roman" w:cs="Times New Roman"/>
-          <w:lang w:val="en-US"/>
-        </w:rPr>
-        <w:t xml:space="preserve"> Suite.</w:t>
+        <w:t>Download Windows SysInternals Suite.</w:t>
       </w:r>
     </w:p>
     <w:p>
@@ -271,35 +255,7 @@
         <w:rPr>
           <w:rFonts w:ascii="Times New Roman" w:hAnsi="Times New Roman" w:cs="Times New Roman"/>
         </w:rPr>
-        <w:t xml:space="preserve">Step 3: Start </w:t>
-      </w:r>
-      <w:proofErr w:type="spellStart"/>
-      <w:r>
-        <w:rPr>
-          <w:rFonts w:ascii="Times New Roman" w:hAnsi="Times New Roman" w:cs="Times New Roman"/>
-        </w:rPr>
-        <w:t>another</w:t>
-      </w:r>
-      <w:proofErr w:type="spellEnd"/>
-      <w:r>
-        <w:rPr>
-          <w:rFonts w:ascii="Times New Roman" w:hAnsi="Times New Roman" w:cs="Times New Roman"/>
-        </w:rPr>
-        <w:t xml:space="preserve"> </w:t>
-      </w:r>
-      <w:proofErr w:type="spellStart"/>
-      <w:r>
-        <w:rPr>
-          <w:rFonts w:ascii="Times New Roman" w:hAnsi="Times New Roman" w:cs="Times New Roman"/>
-        </w:rPr>
-        <w:t>process</w:t>
-      </w:r>
-      <w:proofErr w:type="spellEnd"/>
-      <w:r>
-        <w:rPr>
-          <w:rFonts w:ascii="Times New Roman" w:hAnsi="Times New Roman" w:cs="Times New Roman"/>
-        </w:rPr>
-        <w:t xml:space="preserve">. </w:t>
+        <w:t xml:space="preserve">Step 3: Start another process. </w:t>
       </w:r>
     </w:p>
     <w:p>
@@ -542,110 +498,24 @@
           <w:rFonts w:ascii="Times New Roman" w:hAnsi="Times New Roman" w:cs="Times New Roman"/>
         </w:rPr>
       </w:pPr>
-      <w:proofErr w:type="spellStart"/>
-      <w:r>
-        <w:rPr>
-          <w:rFonts w:ascii="Times New Roman" w:hAnsi="Times New Roman" w:cs="Times New Roman"/>
-        </w:rPr>
-        <w:t>Part</w:t>
-      </w:r>
-      <w:proofErr w:type="spellEnd"/>
-      <w:r>
-        <w:rPr>
-          <w:rFonts w:ascii="Times New Roman" w:hAnsi="Times New Roman" w:cs="Times New Roman"/>
-        </w:rPr>
-        <w:t xml:space="preserve"> 2: </w:t>
-      </w:r>
-      <w:proofErr w:type="spellStart"/>
-      <w:r>
-        <w:rPr>
-          <w:rFonts w:ascii="Times New Roman" w:hAnsi="Times New Roman" w:cs="Times New Roman"/>
-        </w:rPr>
-        <w:t>Exploring</w:t>
-      </w:r>
-      <w:proofErr w:type="spellEnd"/>
-      <w:r>
-        <w:rPr>
-          <w:rFonts w:ascii="Times New Roman" w:hAnsi="Times New Roman" w:cs="Times New Roman"/>
-        </w:rPr>
-        <w:t xml:space="preserve"> </w:t>
-      </w:r>
-      <w:proofErr w:type="spellStart"/>
-      <w:r>
-        <w:rPr>
-          <w:rFonts w:ascii="Times New Roman" w:hAnsi="Times New Roman" w:cs="Times New Roman"/>
-        </w:rPr>
-        <w:t>Threads</w:t>
-      </w:r>
-      <w:proofErr w:type="spellEnd"/>
-      <w:r>
-        <w:rPr>
-          <w:rFonts w:ascii="Times New Roman" w:hAnsi="Times New Roman" w:cs="Times New Roman"/>
-        </w:rPr>
-        <w:t xml:space="preserve"> </w:t>
-      </w:r>
-      <w:proofErr w:type="spellStart"/>
-      <w:r>
-        <w:rPr>
-          <w:rFonts w:ascii="Times New Roman" w:hAnsi="Times New Roman" w:cs="Times New Roman"/>
-        </w:rPr>
-        <w:t>and</w:t>
-      </w:r>
-      <w:proofErr w:type="spellEnd"/>
-      <w:r>
-        <w:rPr>
-          <w:rFonts w:ascii="Times New Roman" w:hAnsi="Times New Roman" w:cs="Times New Roman"/>
-        </w:rPr>
-        <w:t xml:space="preserve"> </w:t>
-      </w:r>
-      <w:proofErr w:type="spellStart"/>
-      <w:r>
-        <w:rPr>
-          <w:rFonts w:ascii="Times New Roman" w:hAnsi="Times New Roman" w:cs="Times New Roman"/>
-        </w:rPr>
-        <w:t>Handles</w:t>
-      </w:r>
-      <w:proofErr w:type="spellEnd"/>
-    </w:p>
-    <w:p>
-      <w:pPr>
-        <w:rPr>
-          <w:rFonts w:ascii="Times New Roman" w:hAnsi="Times New Roman" w:cs="Times New Roman"/>
-        </w:rPr>
-      </w:pPr>
-      <w:r>
-        <w:rPr>
-          <w:rFonts w:ascii="Times New Roman" w:hAnsi="Times New Roman" w:cs="Times New Roman"/>
-        </w:rPr>
-        <w:t xml:space="preserve">Step 1: </w:t>
-      </w:r>
-      <w:proofErr w:type="spellStart"/>
-      <w:r>
-        <w:rPr>
-          <w:rFonts w:ascii="Times New Roman" w:hAnsi="Times New Roman" w:cs="Times New Roman"/>
-        </w:rPr>
-        <w:t>Explore</w:t>
-      </w:r>
-      <w:proofErr w:type="spellEnd"/>
-      <w:r>
-        <w:rPr>
-          <w:rFonts w:ascii="Times New Roman" w:hAnsi="Times New Roman" w:cs="Times New Roman"/>
-        </w:rPr>
-        <w:t xml:space="preserve"> </w:t>
-      </w:r>
-      <w:proofErr w:type="spellStart"/>
-      <w:r>
-        <w:rPr>
-          <w:rFonts w:ascii="Times New Roman" w:hAnsi="Times New Roman" w:cs="Times New Roman"/>
-        </w:rPr>
-        <w:t>threads</w:t>
-      </w:r>
-      <w:proofErr w:type="spellEnd"/>
-      <w:r>
-        <w:rPr>
-          <w:rFonts w:ascii="Times New Roman" w:hAnsi="Times New Roman" w:cs="Times New Roman"/>
-        </w:rPr>
-        <w:t xml:space="preserve">. </w:t>
+      <w:r>
+        <w:rPr>
+          <w:rFonts w:ascii="Times New Roman" w:hAnsi="Times New Roman" w:cs="Times New Roman"/>
+        </w:rPr>
+        <w:t>Part 2: Exploring Threads and Handles</w:t>
+      </w:r>
+    </w:p>
+    <w:p>
+      <w:pPr>
+        <w:rPr>
+          <w:rFonts w:ascii="Times New Roman" w:hAnsi="Times New Roman" w:cs="Times New Roman"/>
+        </w:rPr>
+      </w:pPr>
+      <w:r>
+        <w:rPr>
+          <w:rFonts w:ascii="Times New Roman" w:hAnsi="Times New Roman" w:cs="Times New Roman"/>
+        </w:rPr>
+        <w:t xml:space="preserve">Step 1: Explore threads. </w:t>
       </w:r>
     </w:p>
     <w:p>
@@ -729,35 +599,7 @@
         <w:rPr>
           <w:rFonts w:ascii="Times New Roman" w:hAnsi="Times New Roman" w:cs="Times New Roman"/>
         </w:rPr>
-        <w:t xml:space="preserve">Step 2: </w:t>
-      </w:r>
-      <w:proofErr w:type="spellStart"/>
-      <w:r>
-        <w:rPr>
-          <w:rFonts w:ascii="Times New Roman" w:hAnsi="Times New Roman" w:cs="Times New Roman"/>
-        </w:rPr>
-        <w:t>Explore</w:t>
-      </w:r>
-      <w:proofErr w:type="spellEnd"/>
-      <w:r>
-        <w:rPr>
-          <w:rFonts w:ascii="Times New Roman" w:hAnsi="Times New Roman" w:cs="Times New Roman"/>
-        </w:rPr>
-        <w:t xml:space="preserve"> </w:t>
-      </w:r>
-      <w:proofErr w:type="spellStart"/>
-      <w:r>
-        <w:rPr>
-          <w:rFonts w:ascii="Times New Roman" w:hAnsi="Times New Roman" w:cs="Times New Roman"/>
-        </w:rPr>
-        <w:t>handles</w:t>
-      </w:r>
-      <w:proofErr w:type="spellEnd"/>
-      <w:r>
-        <w:rPr>
-          <w:rFonts w:ascii="Times New Roman" w:hAnsi="Times New Roman" w:cs="Times New Roman"/>
-        </w:rPr>
-        <w:t xml:space="preserve">. </w:t>
+        <w:t xml:space="preserve">Step 2: Explore handles. </w:t>
       </w:r>
     </w:p>
     <w:p>
@@ -836,9 +678,122 @@
       <w:pPr>
         <w:rPr>
           <w:rFonts w:ascii="Times New Roman" w:hAnsi="Times New Roman" w:cs="Times New Roman"/>
-          <w:lang w:val="en-US"/>
-        </w:rPr>
-      </w:pPr>
+          <w:lang w:val="ru-RU"/>
+        </w:rPr>
+      </w:pPr>
+      <w:r>
+        <w:rPr>
+          <w:rFonts w:ascii="Times New Roman" w:hAnsi="Times New Roman" w:cs="Times New Roman"/>
+        </w:rPr>
+        <w:t xml:space="preserve">Part 3: Exploring Windows Registry </w:t>
+      </w:r>
+    </w:p>
+    <w:p>
+      <w:pPr>
+        <w:rPr>
+          <w:rFonts w:ascii="Times New Roman" w:hAnsi="Times New Roman" w:cs="Times New Roman"/>
+          <w:lang w:val="ru-RU"/>
+        </w:rPr>
+      </w:pPr>
+      <w:r>
+        <w:rPr>
+          <w:rFonts w:ascii="Times New Roman" w:hAnsi="Times New Roman" w:cs="Times New Roman"/>
+          <w:lang w:val="ru-RU"/>
+        </w:rPr>
+        <w:drawing>
+          <wp:inline distT="0" distB="0" distL="0" distR="0" wp14:anchorId="725E202D" wp14:editId="4691047C">
+            <wp:extent cx="5940425" cy="461645"/>
+            <wp:effectExtent l="0" t="0" r="3175" b="0"/>
+            <wp:docPr id="1301043144" name="Рисунок 1" descr="Изображение выглядит как текст, снимок экрана, Шрифт, Цвет электрик&#10;&#10;Содержимое, созданное искусственным интеллектом, может быть неверным."/>
+            <wp:cNvGraphicFramePr>
+              <a:graphicFrameLocks xmlns:a="http://schemas.openxmlformats.org/drawingml/2006/main" noChangeAspect="1"/>
+            </wp:cNvGraphicFramePr>
+            <a:graphic xmlns:a="http://schemas.openxmlformats.org/drawingml/2006/main">
+              <a:graphicData uri="http://schemas.openxmlformats.org/drawingml/2006/picture">
+                <pic:pic xmlns:pic="http://schemas.openxmlformats.org/drawingml/2006/picture">
+                  <pic:nvPicPr>
+                    <pic:cNvPr id="1301043144" name="Рисунок 1" descr="Изображение выглядит как текст, снимок экрана, Шрифт, Цвет электрик&#10;&#10;Содержимое, созданное искусственным интеллектом, может быть неверным."/>
+                    <pic:cNvPicPr/>
+                  </pic:nvPicPr>
+                  <pic:blipFill>
+                    <a:blip r:embed="rId13"/>
+                    <a:stretch>
+                      <a:fillRect/>
+                    </a:stretch>
+                  </pic:blipFill>
+                  <pic:spPr>
+                    <a:xfrm>
+                      <a:off x="0" y="0"/>
+                      <a:ext cx="5940425" cy="461645"/>
+                    </a:xfrm>
+                    <a:prstGeom prst="rect">
+                      <a:avLst/>
+                    </a:prstGeom>
+                  </pic:spPr>
+                </pic:pic>
+              </a:graphicData>
+            </a:graphic>
+          </wp:inline>
+        </w:drawing>
+      </w:r>
+    </w:p>
+    <w:p>
+      <w:pPr>
+        <w:rPr>
+          <w:rFonts w:ascii="Times New Roman" w:hAnsi="Times New Roman" w:cs="Times New Roman"/>
+          <w:lang w:val="en-US"/>
+        </w:rPr>
+      </w:pPr>
+      <w:r>
+        <w:rPr>
+          <w:rFonts w:ascii="Times New Roman" w:hAnsi="Times New Roman" w:cs="Times New Roman"/>
+          <w:lang w:val="en-US"/>
+        </w:rPr>
+        <w:t>0x0000000</w:t>
+      </w:r>
+      <w:r>
+        <w:rPr>
+          <w:rFonts w:ascii="Times New Roman" w:hAnsi="Times New Roman" w:cs="Times New Roman"/>
+          <w:lang w:val="en-US"/>
+        </w:rPr>
+        <w:t>0</w:t>
+      </w:r>
+      <w:r>
+        <w:rPr>
+          <w:rFonts w:ascii="Times New Roman" w:hAnsi="Times New Roman" w:cs="Times New Roman"/>
+          <w:lang w:val="en-US"/>
+        </w:rPr>
+        <w:t xml:space="preserve"> (</w:t>
+      </w:r>
+      <w:r>
+        <w:rPr>
+          <w:rFonts w:ascii="Times New Roman" w:hAnsi="Times New Roman" w:cs="Times New Roman"/>
+          <w:lang w:val="en-US"/>
+        </w:rPr>
+        <w:t>0</w:t>
+      </w:r>
+      <w:r>
+        <w:rPr>
+          <w:rFonts w:ascii="Times New Roman" w:hAnsi="Times New Roman" w:cs="Times New Roman"/>
+          <w:lang w:val="en-US"/>
+        </w:rPr>
+        <w:t>)</w:t>
+      </w:r>
+    </w:p>
+    <w:p>
+      <w:pPr>
+        <w:rPr>
+          <w:rFonts w:ascii="Times New Roman" w:hAnsi="Times New Roman" w:cs="Times New Roman"/>
+          <w:lang w:val="en-US"/>
+        </w:rPr>
+      </w:pPr>
+      <w:r>
+        <w:rPr>
+          <w:rFonts w:ascii="Times New Roman" w:hAnsi="Times New Roman" w:cs="Times New Roman"/>
+          <w:lang w:val="en-US"/>
+        </w:rPr>
+        <w:t>Nothing, bc I have downloaded it with Microsoft Store, what have probably saved the EulaAccepted as 1 forever and I can not change it by hands.</w:t>
+      </w:r>
     </w:p>
     <w:sectPr>
       <w:pgSz w:w="11906" w:h="16838"/>

</xml_diff>

<commit_message>
I have done all tasks and got 90. Idk why mb bc I have not defended it on time(?) Dont care. I have done it for myself, so ye. The main requirement for me, it is understanding of "What am I doing?"
</commit_message>
<xml_diff>
--- a/Solutions.docx
+++ b/Solutions.docx
@@ -99,7 +99,7 @@
                     <pic:cNvPicPr/>
                   </pic:nvPicPr>
                   <pic:blipFill>
-                    <a:blip r:embed="rId4"/>
+                    <a:blip r:embed="rId5"/>
                     <a:stretch>
                       <a:fillRect/>
                     </a:stretch>
@@ -176,7 +176,7 @@
                     <pic:cNvPicPr/>
                   </pic:nvPicPr>
                   <pic:blipFill>
-                    <a:blip r:embed="rId5"/>
+                    <a:blip r:embed="rId6"/>
                     <a:stretch>
                       <a:fillRect/>
                     </a:stretch>
@@ -231,7 +231,7 @@
                     <pic:cNvPicPr/>
                   </pic:nvPicPr>
                   <pic:blipFill>
-                    <a:blip r:embed="rId6"/>
+                    <a:blip r:embed="rId7"/>
                     <a:stretch>
                       <a:fillRect/>
                     </a:stretch>
@@ -325,7 +325,7 @@
                     <pic:cNvPicPr/>
                   </pic:nvPicPr>
                   <pic:blipFill>
-                    <a:blip r:embed="rId7"/>
+                    <a:blip r:embed="rId8"/>
                     <a:stretch>
                       <a:fillRect/>
                     </a:stretch>
@@ -408,7 +408,7 @@
                     <pic:cNvPicPr/>
                   </pic:nvPicPr>
                   <pic:blipFill>
-                    <a:blip r:embed="rId8"/>
+                    <a:blip r:embed="rId9"/>
                     <a:stretch>
                       <a:fillRect/>
                     </a:stretch>
@@ -452,7 +452,7 @@
                     <pic:cNvPicPr/>
                   </pic:nvPicPr>
                   <pic:blipFill>
-                    <a:blip r:embed="rId9"/>
+                    <a:blip r:embed="rId10"/>
                     <a:stretch>
                       <a:fillRect/>
                     </a:stretch>
@@ -490,7 +490,6 @@
           <w:szCs w:val="20"/>
           <w:lang w:val="en-US"/>
         </w:rPr>
-        <w:lastRenderedPageBreak/>
         <w:drawing>
           <wp:inline distT="0" distB="0" distL="0" distR="0" wp14:anchorId="6677DCB5" wp14:editId="31681D96">
             <wp:extent cx="5940425" cy="3154680"/>
@@ -507,7 +506,7 @@
                     <pic:cNvPicPr/>
                   </pic:nvPicPr>
                   <pic:blipFill>
-                    <a:blip r:embed="rId10"/>
+                    <a:blip r:embed="rId11"/>
                     <a:stretch>
                       <a:fillRect/>
                     </a:stretch>
@@ -544,6 +543,7 @@
           <w:szCs w:val="20"/>
           <w:lang w:val="en-US"/>
         </w:rPr>
+        <w:lastRenderedPageBreak/>
         <w:t>When the cmd.exe process was killed, the child process conhost.exe was also terminated automatically.</w:t>
       </w:r>
     </w:p>
@@ -627,7 +627,7 @@
                     <pic:cNvPicPr/>
                   </pic:nvPicPr>
                   <pic:blipFill>
-                    <a:blip r:embed="rId11"/>
+                    <a:blip r:embed="rId12"/>
                     <a:stretch>
                       <a:fillRect/>
                     </a:stretch>
@@ -705,7 +705,6 @@
           <w:szCs w:val="20"/>
           <w:lang w:val="en-US"/>
         </w:rPr>
-        <w:lastRenderedPageBreak/>
         <w:drawing>
           <wp:inline distT="0" distB="0" distL="0" distR="0" wp14:anchorId="09D4F7C0" wp14:editId="2B261B5E">
             <wp:extent cx="5940425" cy="3154680"/>
@@ -722,7 +721,7 @@
                     <pic:cNvPicPr/>
                   </pic:nvPicPr>
                   <pic:blipFill>
-                    <a:blip r:embed="rId12"/>
+                    <a:blip r:embed="rId13"/>
                     <a:stretch>
                       <a:fillRect/>
                     </a:stretch>
@@ -817,7 +816,7 @@
                     <pic:cNvPicPr/>
                   </pic:nvPicPr>
                   <pic:blipFill>
-                    <a:blip r:embed="rId13"/>
+                    <a:blip r:embed="rId14"/>
                     <a:stretch>
                       <a:fillRect/>
                     </a:stretch>
@@ -909,6 +908,7 @@
           <w:szCs w:val="20"/>
           <w:lang w:val="en-US"/>
         </w:rPr>
+        <w:lastRenderedPageBreak/>
         <w:t xml:space="preserve">Nothing, bc </w:t>
       </w:r>
       <w:r>
@@ -947,6 +947,546 @@
         </w:rPr>
         <w:t xml:space="preserve"> can not change it by hands.</w:t>
       </w:r>
+    </w:p>
+    <w:p>
+      <w:pPr>
+        <w:rPr>
+          <w:rFonts w:ascii="Times New Roman" w:hAnsi="Times New Roman" w:cs="Times New Roman"/>
+          <w:sz w:val="20"/>
+          <w:szCs w:val="20"/>
+          <w:lang w:val="en-US"/>
+        </w:rPr>
+      </w:pPr>
+    </w:p>
+    <w:p>
+      <w:pPr>
+        <w:rPr>
+          <w:rFonts w:ascii="Times New Roman" w:hAnsi="Times New Roman" w:cs="Times New Roman"/>
+          <w:sz w:val="20"/>
+          <w:szCs w:val="20"/>
+          <w:lang w:val="en-US"/>
+        </w:rPr>
+      </w:pPr>
+    </w:p>
+    <w:p>
+      <w:pPr>
+        <w:rPr>
+          <w:rFonts w:ascii="Times New Roman" w:hAnsi="Times New Roman" w:cs="Times New Roman"/>
+          <w:sz w:val="20"/>
+          <w:szCs w:val="20"/>
+          <w:lang w:val="en-US"/>
+        </w:rPr>
+      </w:pPr>
+    </w:p>
+    <w:p>
+      <w:pPr>
+        <w:rPr>
+          <w:rFonts w:ascii="Times New Roman" w:hAnsi="Times New Roman" w:cs="Times New Roman"/>
+          <w:sz w:val="20"/>
+          <w:szCs w:val="20"/>
+          <w:lang w:val="en-US"/>
+        </w:rPr>
+      </w:pPr>
+    </w:p>
+    <w:p>
+      <w:pPr>
+        <w:rPr>
+          <w:rFonts w:ascii="Times New Roman" w:hAnsi="Times New Roman" w:cs="Times New Roman"/>
+          <w:sz w:val="20"/>
+          <w:szCs w:val="20"/>
+          <w:lang w:val="en-US"/>
+        </w:rPr>
+      </w:pPr>
+    </w:p>
+    <w:p>
+      <w:pPr>
+        <w:rPr>
+          <w:rFonts w:ascii="Times New Roman" w:hAnsi="Times New Roman" w:cs="Times New Roman"/>
+          <w:sz w:val="20"/>
+          <w:szCs w:val="20"/>
+          <w:lang w:val="en-US"/>
+        </w:rPr>
+      </w:pPr>
+    </w:p>
+    <w:p>
+      <w:pPr>
+        <w:rPr>
+          <w:rFonts w:ascii="Times New Roman" w:hAnsi="Times New Roman" w:cs="Times New Roman"/>
+          <w:sz w:val="20"/>
+          <w:szCs w:val="20"/>
+          <w:lang w:val="en-US"/>
+        </w:rPr>
+      </w:pPr>
+    </w:p>
+    <w:p>
+      <w:pPr>
+        <w:rPr>
+          <w:rFonts w:ascii="Times New Roman" w:hAnsi="Times New Roman" w:cs="Times New Roman"/>
+          <w:sz w:val="20"/>
+          <w:szCs w:val="20"/>
+          <w:lang w:val="en-US"/>
+        </w:rPr>
+      </w:pPr>
+    </w:p>
+    <w:p>
+      <w:pPr>
+        <w:rPr>
+          <w:rFonts w:ascii="Times New Roman" w:hAnsi="Times New Roman" w:cs="Times New Roman"/>
+          <w:sz w:val="20"/>
+          <w:szCs w:val="20"/>
+          <w:lang w:val="en-US"/>
+        </w:rPr>
+      </w:pPr>
+    </w:p>
+    <w:p>
+      <w:pPr>
+        <w:rPr>
+          <w:rFonts w:ascii="Times New Roman" w:hAnsi="Times New Roman" w:cs="Times New Roman"/>
+          <w:sz w:val="20"/>
+          <w:szCs w:val="20"/>
+          <w:lang w:val="en-US"/>
+        </w:rPr>
+      </w:pPr>
+    </w:p>
+    <w:p>
+      <w:pPr>
+        <w:rPr>
+          <w:rFonts w:ascii="Times New Roman" w:hAnsi="Times New Roman" w:cs="Times New Roman"/>
+          <w:sz w:val="20"/>
+          <w:szCs w:val="20"/>
+          <w:lang w:val="en-US"/>
+        </w:rPr>
+      </w:pPr>
+    </w:p>
+    <w:p>
+      <w:pPr>
+        <w:rPr>
+          <w:rFonts w:ascii="Times New Roman" w:hAnsi="Times New Roman" w:cs="Times New Roman"/>
+          <w:sz w:val="20"/>
+          <w:szCs w:val="20"/>
+          <w:lang w:val="en-US"/>
+        </w:rPr>
+      </w:pPr>
+    </w:p>
+    <w:p>
+      <w:pPr>
+        <w:rPr>
+          <w:rFonts w:ascii="Times New Roman" w:hAnsi="Times New Roman" w:cs="Times New Roman"/>
+          <w:sz w:val="20"/>
+          <w:szCs w:val="20"/>
+          <w:lang w:val="en-US"/>
+        </w:rPr>
+      </w:pPr>
+    </w:p>
+    <w:p>
+      <w:pPr>
+        <w:rPr>
+          <w:rFonts w:ascii="Times New Roman" w:hAnsi="Times New Roman" w:cs="Times New Roman"/>
+          <w:sz w:val="20"/>
+          <w:szCs w:val="20"/>
+          <w:lang w:val="en-US"/>
+        </w:rPr>
+      </w:pPr>
+    </w:p>
+    <w:p>
+      <w:pPr>
+        <w:rPr>
+          <w:rFonts w:ascii="Times New Roman" w:hAnsi="Times New Roman" w:cs="Times New Roman"/>
+          <w:sz w:val="20"/>
+          <w:szCs w:val="20"/>
+          <w:lang w:val="en-US"/>
+        </w:rPr>
+      </w:pPr>
+    </w:p>
+    <w:p>
+      <w:pPr>
+        <w:rPr>
+          <w:rFonts w:ascii="Times New Roman" w:hAnsi="Times New Roman" w:cs="Times New Roman"/>
+          <w:sz w:val="20"/>
+          <w:szCs w:val="20"/>
+          <w:lang w:val="en-US"/>
+        </w:rPr>
+        <w:sectPr>
+          <w:pgSz w:w="12240" w:h="15840"/>
+          <w:pgMar w:top="220" w:right="283" w:bottom="280" w:left="141" w:header="720" w:footer="720" w:gutter="0"/>
+          <w:cols w:space="720"/>
+        </w:sectPr>
+      </w:pPr>
+    </w:p>
+    <w:p>
+      <w:pPr>
+        <w:numPr>
+          <w:ilvl w:val="1"/>
+          <w:numId w:val="1"/>
+        </w:numPr>
+        <w:rPr>
+          <w:rFonts w:ascii="Times New Roman" w:hAnsi="Times New Roman" w:cs="Times New Roman"/>
+          <w:b/>
+          <w:bCs/>
+          <w:sz w:val="20"/>
+          <w:szCs w:val="20"/>
+          <w:lang w:val="en-US"/>
+        </w:rPr>
+      </w:pPr>
+      <w:r>
+        <w:rPr>
+          <w:rFonts w:ascii="Times New Roman" w:hAnsi="Times New Roman" w:cs="Times New Roman"/>
+          <w:b/>
+          <w:bCs/>
+          <w:sz w:val="20"/>
+          <w:szCs w:val="20"/>
+          <w:lang w:val="en-US"/>
+        </w:rPr>
+        <w:lastRenderedPageBreak/>
+        <w:t>Create User Accounts</w:t>
+      </w:r>
+    </w:p>
+    <w:p>
+      <w:pPr>
+        <w:pStyle w:val="ac"/>
+        <w:ind w:left="95"/>
+        <w:rPr>
+          <w:lang w:val="en-US"/>
+        </w:rPr>
+      </w:pPr>
+      <w:r>
+        <w:rPr>
+          <w:lang w:val="en-US"/>
+        </w:rPr>
+        <w:t>f) A local account (no Microsoft account). By default it is a Standard user.</w:t>
+      </w:r>
+    </w:p>
+    <w:p>
+      <w:pPr>
+        <w:pStyle w:val="ac"/>
+        <w:ind w:left="95"/>
+        <w:rPr>
+          <w:lang w:val="en-US"/>
+        </w:rPr>
+      </w:pPr>
+      <w:r>
+        <w:rPr>
+          <w:lang w:val="en-US"/>
+        </w:rPr>
+        <w:t>h) User1, Administrators, and SYSTEM have Full control. Creator Owner has special permissions.</w:t>
+      </w:r>
+    </w:p>
+    <w:p>
+      <w:pPr>
+        <w:pStyle w:val="ac"/>
+        <w:ind w:left="95"/>
+        <w:rPr>
+          <w:lang w:val="en-US"/>
+        </w:rPr>
+      </w:pPr>
+      <w:r>
+        <w:rPr>
+          <w:lang w:val="en-US"/>
+        </w:rPr>
+        <w:br/>
+        <w:t>No. Access is denied for a normal user. Only the folder owner, Administrators, and SYSTEM can read or change that profile folder</w:t>
+      </w:r>
+      <w:r>
+        <w:rPr>
+          <w:lang w:val="en-US"/>
+        </w:rPr>
+        <w:t xml:space="preserve"> as  I did understand</w:t>
+      </w:r>
+    </w:p>
+    <w:p>
+      <w:pPr>
+        <w:pStyle w:val="ac"/>
+        <w:numPr>
+          <w:ilvl w:val="0"/>
+          <w:numId w:val="2"/>
+        </w:numPr>
+        <w:rPr>
+          <w:lang w:val="en-US"/>
+        </w:rPr>
+      </w:pPr>
+      <w:r>
+        <w:rPr>
+          <w:lang w:val="en-US"/>
+        </w:rPr>
+        <w:t>Administrators and SYSTEM have Full control.</w:t>
+      </w:r>
+      <w:r>
+        <w:rPr>
+          <w:lang w:val="en-US"/>
+        </w:rPr>
+        <w:t xml:space="preserve"> So</w:t>
+      </w:r>
+      <w:r>
+        <w:rPr>
+          <w:lang w:val="en-US"/>
+        </w:rPr>
+        <w:t xml:space="preserve"> Regular Users have only Read &amp; execute and List folder contents.</w:t>
+      </w:r>
+    </w:p>
+    <w:p>
+      <w:pPr>
+        <w:pStyle w:val="2"/>
+        <w:spacing w:before="164"/>
+        <w:ind w:left="99"/>
+        <w:rPr>
+          <w:lang w:val="en-US"/>
+        </w:rPr>
+      </w:pPr>
+      <w:r>
+        <w:rPr>
+          <w:lang w:val="en-US"/>
+        </w:rPr>
+        <w:t>Part</w:t>
+      </w:r>
+      <w:r>
+        <w:rPr>
+          <w:spacing w:val="-7"/>
+          <w:lang w:val="en-US"/>
+        </w:rPr>
+        <w:t xml:space="preserve"> </w:t>
+      </w:r>
+      <w:r>
+        <w:rPr>
+          <w:lang w:val="en-US"/>
+        </w:rPr>
+        <w:t>2:</w:t>
+      </w:r>
+      <w:r>
+        <w:rPr>
+          <w:spacing w:val="-7"/>
+          <w:lang w:val="en-US"/>
+        </w:rPr>
+        <w:t xml:space="preserve"> </w:t>
+      </w:r>
+      <w:r>
+        <w:rPr>
+          <w:lang w:val="en-US"/>
+        </w:rPr>
+        <w:t>Reviewing</w:t>
+      </w:r>
+      <w:r>
+        <w:rPr>
+          <w:spacing w:val="-6"/>
+          <w:lang w:val="en-US"/>
+        </w:rPr>
+        <w:t xml:space="preserve"> </w:t>
+      </w:r>
+      <w:r>
+        <w:rPr>
+          <w:lang w:val="en-US"/>
+        </w:rPr>
+        <w:t>User</w:t>
+      </w:r>
+      <w:r>
+        <w:rPr>
+          <w:spacing w:val="-11"/>
+          <w:lang w:val="en-US"/>
+        </w:rPr>
+        <w:t xml:space="preserve"> </w:t>
+      </w:r>
+      <w:r>
+        <w:rPr>
+          <w:lang w:val="en-US"/>
+        </w:rPr>
+        <w:t>Account</w:t>
+      </w:r>
+      <w:r>
+        <w:rPr>
+          <w:spacing w:val="-5"/>
+          <w:lang w:val="en-US"/>
+        </w:rPr>
+        <w:t xml:space="preserve"> </w:t>
+      </w:r>
+      <w:r>
+        <w:rPr>
+          <w:spacing w:val="-2"/>
+          <w:lang w:val="en-US"/>
+        </w:rPr>
+        <w:t>Properties</w:t>
+      </w:r>
+    </w:p>
+    <w:p>
+      <w:pPr>
+        <w:pStyle w:val="ac"/>
+        <w:ind w:left="547"/>
+        <w:rPr>
+          <w:lang w:val="en-US"/>
+        </w:rPr>
+      </w:pPr>
+      <w:r>
+        <w:rPr>
+          <w:lang w:val="en-US"/>
+        </w:rPr>
+        <w:t>d) Users</w:t>
+      </w:r>
+    </w:p>
+    <w:p>
+      <w:pPr>
+        <w:pStyle w:val="ac"/>
+        <w:ind w:left="547"/>
+        <w:rPr>
+          <w:lang w:val="en-US"/>
+        </w:rPr>
+      </w:pPr>
+      <w:r>
+        <w:rPr>
+          <w:lang w:val="en-US"/>
+        </w:rPr>
+        <w:t xml:space="preserve">e) </w:t>
+      </w:r>
+      <w:r>
+        <w:rPr>
+          <w:lang w:val="en-US"/>
+        </w:rPr>
+        <w:t>Amd</w:t>
+      </w:r>
+      <w:r>
+        <w:rPr>
+          <w:lang w:val="en-US"/>
+        </w:rPr>
+        <w:t>inistrators. (It may also list Users, but the key one is Administrators.)</w:t>
+      </w:r>
+    </w:p>
+    <w:p>
+      <w:pPr>
+        <w:pStyle w:val="ac"/>
+        <w:rPr>
+          <w:lang w:val="en-US"/>
+        </w:rPr>
+      </w:pPr>
+    </w:p>
+    <w:p>
+      <w:pPr>
+        <w:pStyle w:val="ac"/>
+        <w:rPr>
+          <w:b/>
+          <w:bCs/>
+          <w:lang w:val="en-US"/>
+        </w:rPr>
+      </w:pPr>
+      <w:r>
+        <w:rPr>
+          <w:b/>
+          <w:bCs/>
+          <w:lang w:val="en-US"/>
+        </w:rPr>
+        <w:t>Part 3: Modifying Local User Accounts</w:t>
+      </w:r>
+    </w:p>
+    <w:p>
+      <w:pPr>
+        <w:pStyle w:val="ac"/>
+        <w:ind w:left="547"/>
+        <w:rPr>
+          <w:lang w:val="en-US"/>
+        </w:rPr>
+      </w:pPr>
+      <w:r>
+        <w:rPr>
+          <w:lang w:val="en-US"/>
+        </w:rPr>
+        <w:t>Step 1 Administrators and Users.</w:t>
+      </w:r>
+    </w:p>
+    <w:p>
+      <w:pPr>
+        <w:pStyle w:val="ac"/>
+        <w:ind w:left="547"/>
+        <w:rPr>
+          <w:lang w:val="en-US"/>
+        </w:rPr>
+      </w:pPr>
+      <w:r>
+        <w:rPr>
+          <w:lang w:val="en-US"/>
+        </w:rPr>
+        <w:t>Step 2 Settings → Accounts → Family &amp; other users → select the account → Remove.</w:t>
+      </w:r>
+      <w:r>
+        <w:rPr>
+          <w:lang w:val="en-US"/>
+        </w:rPr>
+        <w:br/>
+      </w:r>
+    </w:p>
+    <w:p>
+      <w:pPr>
+        <w:pStyle w:val="ac"/>
+        <w:ind w:left="547"/>
+        <w:rPr>
+          <w:lang w:val="en-US"/>
+        </w:rPr>
+      </w:pPr>
+    </w:p>
+    <w:p>
+      <w:pPr>
+        <w:pStyle w:val="ac"/>
+        <w:rPr>
+          <w:lang w:val="en-US"/>
+        </w:rPr>
+      </w:pPr>
+      <w:r>
+        <w:rPr>
+          <w:lang w:val="en-US"/>
+        </w:rPr>
+        <w:t>Reflection — 1)</w:t>
+      </w:r>
+      <w:r>
+        <w:rPr>
+          <w:lang w:val="en-US"/>
+        </w:rPr>
+        <w:br/>
+        <w:t>Strong passwords stop unauthorized access and reduce the chance of account theft. They protect personal data and system settings and make brute-force attacks harder.</w:t>
+      </w:r>
+    </w:p>
+    <w:p>
+      <w:pPr>
+        <w:pStyle w:val="ac"/>
+        <w:rPr>
+          <w:lang w:val="en-US"/>
+        </w:rPr>
+      </w:pPr>
+      <w:r>
+        <w:rPr>
+          <w:lang w:val="en-US"/>
+        </w:rPr>
+        <w:t>Reflection — 2)</w:t>
+      </w:r>
+      <w:r>
+        <w:rPr>
+          <w:lang w:val="en-US"/>
+        </w:rPr>
+        <w:br/>
+        <w:t xml:space="preserve">A Standard user follows the “only what is needed” idea. It lowers the risk of accidental changes and malware installing system-level software. </w:t>
+      </w:r>
+      <w:r>
+        <w:rPr>
+          <w:lang w:val="en-US"/>
+        </w:rPr>
+        <w:t>Admin rights are used only when really needed.</w:t>
+      </w:r>
+      <w:r>
+        <w:rPr>
+          <w:lang w:val="en-US"/>
+        </w:rPr>
+        <w:t xml:space="preserve"> </w:t>
+      </w:r>
+      <w:r>
+        <w:rPr>
+          <w:lang w:val="en-US"/>
+        </w:rPr>
+        <w:t>Also I did not pin any screenshots, because I see how it is easy to do. Any way, that kind of knowledge is going to be in my memory for a while, so I do not see the meaning of such kind of process there. Have a good day!</w:t>
+      </w:r>
+    </w:p>
+    <w:p>
+      <w:pPr>
+        <w:rPr>
+          <w:rFonts w:ascii="Times New Roman" w:hAnsi="Times New Roman" w:cs="Times New Roman"/>
+          <w:sz w:val="20"/>
+          <w:szCs w:val="20"/>
+          <w:lang w:val="en-US"/>
+        </w:rPr>
+      </w:pPr>
     </w:p>
     <w:sectPr>
       <w:pgSz w:w="11906" w:h="16838"/>
@@ -956,6 +1496,239 @@
     </w:sectPr>
   </w:body>
 </w:document>
+</file>
+
+<file path=word/numbering.xml><?xml version="1.0" encoding="utf-8"?>
+<w:numbering xmlns:wpc="http://schemas.microsoft.com/office/word/2010/wordprocessingCanvas" xmlns:cx="http://schemas.microsoft.com/office/drawing/2014/chartex" xmlns:cx1="http://schemas.microsoft.com/office/drawing/2015/9/8/chartex" xmlns:cx2="http://schemas.microsoft.com/office/drawing/2015/10/21/chartex" xmlns:cx3="http://schemas.microsoft.com/office/drawing/2016/5/9/chartex" xmlns:cx4="http://schemas.microsoft.com/office/drawing/2016/5/10/chartex" xmlns:cx5="http://schemas.microsoft.com/office/drawing/2016/5/11/chartex" xmlns:cx6="http://schemas.microsoft.com/office/drawing/2016/5/12/chartex" xmlns:cx7="http://schemas.microsoft.com/office/drawing/2016/5/13/chartex" xmlns:cx8="http://schemas.microsoft.com/office/drawing/2016/5/14/chartex" xmlns:mc="http://schemas.openxmlformats.org/markup-compatibility/2006" xmlns:aink="http://schemas.microsoft.com/office/drawing/2016/ink" xmlns:am3d="http://schemas.microsoft.com/office/drawing/2017/model3d" xmlns:o="urn:schemas-microsoft-com:office:office" xmlns:oel="http://schemas.microsoft.com/office/2019/extlst" xmlns:r="http://schemas.openxmlformats.org/officeDocument/2006/relationships" xmlns:m="http://schemas.openxmlformats.org/officeDocument/2006/math" xmlns:v="urn:schemas-microsoft-com:vml" xmlns:wp14="http://schemas.microsoft.com/office/word/2010/wordprocessingDrawing" xmlns:wp="http://schemas.openxmlformats.org/drawingml/2006/wordprocessingDrawing" xmlns:w10="urn:schemas-microsoft-com:office:word" xmlns:w="http://schemas.openxmlformats.org/wordprocessingml/2006/main" xmlns:w14="http://schemas.microsoft.com/office/word/2010/wordml" xmlns:w15="http://schemas.microsoft.com/office/word/2012/wordml" xmlns:w16cex="http://schemas.microsoft.com/office/word/2018/wordml/cex" xmlns:w16cid="http://schemas.microsoft.com/office/word/2016/wordml/cid" xmlns:w16="http://schemas.microsoft.com/office/word/2018/wordml" xmlns:w16du="http://schemas.microsoft.com/office/word/2023/wordml/word16du" xmlns:w16sdtdh="http://schemas.microsoft.com/office/word/2020/wordml/sdtdatahash" xmlns:w16sdtfl="http://schemas.microsoft.com/office/word/2024/wordml/sdtformatlock" xmlns:w16se="http://schemas.microsoft.com/office/word/2015/wordml/symex" xmlns:wpg="http://schemas.microsoft.com/office/word/2010/wordprocessingGroup" xmlns:wpi="http://schemas.microsoft.com/office/word/2010/wordprocessingInk" xmlns:wne="http://schemas.microsoft.com/office/word/2006/wordml" xmlns:wps="http://schemas.microsoft.com/office/word/2010/wordprocessingShape" mc:Ignorable="w14 w15 w16se w16cid w16 w16cex w16sdtdh w16sdtfl w16du wp14">
+  <w:abstractNum w:abstractNumId="0" w15:restartNumberingAfterBreak="0">
+    <w:nsid w:val="41965412"/>
+    <w:multiLevelType w:val="hybridMultilevel"/>
+    <w:tmpl w:val="2116988A"/>
+    <w:lvl w:ilvl="0" w:tplc="FAD6A37A">
+      <w:start w:val="1"/>
+      <w:numFmt w:val="lowerRoman"/>
+      <w:lvlText w:val="%1)"/>
+      <w:lvlJc w:val="left"/>
+      <w:pPr>
+        <w:ind w:left="815" w:hanging="720"/>
+      </w:pPr>
+      <w:rPr>
+        <w:rFonts w:hint="default"/>
+      </w:rPr>
+    </w:lvl>
+    <w:lvl w:ilvl="1" w:tplc="20000019" w:tentative="1">
+      <w:start w:val="1"/>
+      <w:numFmt w:val="lowerLetter"/>
+      <w:lvlText w:val="%2."/>
+      <w:lvlJc w:val="left"/>
+      <w:pPr>
+        <w:ind w:left="1175" w:hanging="360"/>
+      </w:pPr>
+    </w:lvl>
+    <w:lvl w:ilvl="2" w:tplc="2000001B" w:tentative="1">
+      <w:start w:val="1"/>
+      <w:numFmt w:val="lowerRoman"/>
+      <w:lvlText w:val="%3."/>
+      <w:lvlJc w:val="right"/>
+      <w:pPr>
+        <w:ind w:left="1895" w:hanging="180"/>
+      </w:pPr>
+    </w:lvl>
+    <w:lvl w:ilvl="3" w:tplc="2000000F" w:tentative="1">
+      <w:start w:val="1"/>
+      <w:numFmt w:val="decimal"/>
+      <w:lvlText w:val="%4."/>
+      <w:lvlJc w:val="left"/>
+      <w:pPr>
+        <w:ind w:left="2615" w:hanging="360"/>
+      </w:pPr>
+    </w:lvl>
+    <w:lvl w:ilvl="4" w:tplc="20000019" w:tentative="1">
+      <w:start w:val="1"/>
+      <w:numFmt w:val="lowerLetter"/>
+      <w:lvlText w:val="%5."/>
+      <w:lvlJc w:val="left"/>
+      <w:pPr>
+        <w:ind w:left="3335" w:hanging="360"/>
+      </w:pPr>
+    </w:lvl>
+    <w:lvl w:ilvl="5" w:tplc="2000001B" w:tentative="1">
+      <w:start w:val="1"/>
+      <w:numFmt w:val="lowerRoman"/>
+      <w:lvlText w:val="%6."/>
+      <w:lvlJc w:val="right"/>
+      <w:pPr>
+        <w:ind w:left="4055" w:hanging="180"/>
+      </w:pPr>
+    </w:lvl>
+    <w:lvl w:ilvl="6" w:tplc="2000000F" w:tentative="1">
+      <w:start w:val="1"/>
+      <w:numFmt w:val="decimal"/>
+      <w:lvlText w:val="%7."/>
+      <w:lvlJc w:val="left"/>
+      <w:pPr>
+        <w:ind w:left="4775" w:hanging="360"/>
+      </w:pPr>
+    </w:lvl>
+    <w:lvl w:ilvl="7" w:tplc="20000019" w:tentative="1">
+      <w:start w:val="1"/>
+      <w:numFmt w:val="lowerLetter"/>
+      <w:lvlText w:val="%8."/>
+      <w:lvlJc w:val="left"/>
+      <w:pPr>
+        <w:ind w:left="5495" w:hanging="360"/>
+      </w:pPr>
+    </w:lvl>
+    <w:lvl w:ilvl="8" w:tplc="2000001B" w:tentative="1">
+      <w:start w:val="1"/>
+      <w:numFmt w:val="lowerRoman"/>
+      <w:lvlText w:val="%9."/>
+      <w:lvlJc w:val="right"/>
+      <w:pPr>
+        <w:ind w:left="6215" w:hanging="180"/>
+      </w:pPr>
+    </w:lvl>
+  </w:abstractNum>
+  <w:abstractNum w:abstractNumId="1" w15:restartNumberingAfterBreak="0">
+    <w:nsid w:val="7F7A3749"/>
+    <w:multiLevelType w:val="multilevel"/>
+    <w:tmpl w:val="7966D526"/>
+    <w:lvl w:ilvl="0">
+      <w:start w:val="1"/>
+      <w:numFmt w:val="decimal"/>
+      <w:lvlText w:val="%1"/>
+      <w:lvlJc w:val="left"/>
+      <w:pPr>
+        <w:ind w:left="547" w:hanging="452"/>
+      </w:pPr>
+      <w:rPr>
+        <w:lang w:val="en-US" w:eastAsia="en-US" w:bidi="ar-SA"/>
+      </w:rPr>
+    </w:lvl>
+    <w:lvl w:ilvl="1">
+      <w:start w:val="1"/>
+      <w:numFmt w:val="decimal"/>
+      <w:lvlText w:val="%1.%2"/>
+      <w:lvlJc w:val="left"/>
+      <w:pPr>
+        <w:ind w:left="547" w:hanging="452"/>
+      </w:pPr>
+      <w:rPr>
+        <w:rFonts w:ascii="Arial" w:eastAsia="Arial" w:hAnsi="Arial" w:cs="Arial" w:hint="default"/>
+        <w:b/>
+        <w:bCs/>
+        <w:i w:val="0"/>
+        <w:iCs w:val="0"/>
+        <w:spacing w:val="0"/>
+        <w:w w:val="100"/>
+        <w:sz w:val="27"/>
+        <w:szCs w:val="27"/>
+        <w:lang w:val="en-US" w:eastAsia="en-US" w:bidi="ar-SA"/>
+      </w:rPr>
+    </w:lvl>
+    <w:lvl w:ilvl="2">
+      <w:start w:val="1"/>
+      <w:numFmt w:val="lowerLetter"/>
+      <w:lvlText w:val="%3."/>
+      <w:lvlJc w:val="left"/>
+      <w:pPr>
+        <w:ind w:left="699" w:hanging="269"/>
+      </w:pPr>
+      <w:rPr>
+        <w:spacing w:val="0"/>
+        <w:w w:val="100"/>
+        <w:lang w:val="en-US" w:eastAsia="en-US" w:bidi="ar-SA"/>
+      </w:rPr>
+    </w:lvl>
+    <w:lvl w:ilvl="3">
+      <w:numFmt w:val="bullet"/>
+      <w:lvlText w:val="•"/>
+      <w:lvlJc w:val="left"/>
+      <w:pPr>
+        <w:ind w:left="1993" w:hanging="269"/>
+      </w:pPr>
+      <w:rPr>
+        <w:lang w:val="en-US" w:eastAsia="en-US" w:bidi="ar-SA"/>
+      </w:rPr>
+    </w:lvl>
+    <w:lvl w:ilvl="4">
+      <w:numFmt w:val="bullet"/>
+      <w:lvlText w:val="•"/>
+      <w:lvlJc w:val="left"/>
+      <w:pPr>
+        <w:ind w:left="3287" w:hanging="269"/>
+      </w:pPr>
+      <w:rPr>
+        <w:lang w:val="en-US" w:eastAsia="en-US" w:bidi="ar-SA"/>
+      </w:rPr>
+    </w:lvl>
+    <w:lvl w:ilvl="5">
+      <w:numFmt w:val="bullet"/>
+      <w:lvlText w:val="•"/>
+      <w:lvlJc w:val="left"/>
+      <w:pPr>
+        <w:ind w:left="4581" w:hanging="269"/>
+      </w:pPr>
+      <w:rPr>
+        <w:lang w:val="en-US" w:eastAsia="en-US" w:bidi="ar-SA"/>
+      </w:rPr>
+    </w:lvl>
+    <w:lvl w:ilvl="6">
+      <w:numFmt w:val="bullet"/>
+      <w:lvlText w:val="•"/>
+      <w:lvlJc w:val="left"/>
+      <w:pPr>
+        <w:ind w:left="5875" w:hanging="269"/>
+      </w:pPr>
+      <w:rPr>
+        <w:lang w:val="en-US" w:eastAsia="en-US" w:bidi="ar-SA"/>
+      </w:rPr>
+    </w:lvl>
+    <w:lvl w:ilvl="7">
+      <w:numFmt w:val="bullet"/>
+      <w:lvlText w:val="•"/>
+      <w:lvlJc w:val="left"/>
+      <w:pPr>
+        <w:ind w:left="7168" w:hanging="269"/>
+      </w:pPr>
+      <w:rPr>
+        <w:lang w:val="en-US" w:eastAsia="en-US" w:bidi="ar-SA"/>
+      </w:rPr>
+    </w:lvl>
+    <w:lvl w:ilvl="8">
+      <w:numFmt w:val="bullet"/>
+      <w:lvlText w:val="•"/>
+      <w:lvlJc w:val="left"/>
+      <w:pPr>
+        <w:ind w:left="8462" w:hanging="269"/>
+      </w:pPr>
+      <w:rPr>
+        <w:lang w:val="en-US" w:eastAsia="en-US" w:bidi="ar-SA"/>
+      </w:rPr>
+    </w:lvl>
+  </w:abstractNum>
+  <w:num w:numId="1" w16cid:durableId="1307005147">
+    <w:abstractNumId w:val="1"/>
+    <w:lvlOverride w:ilvl="0">
+      <w:startOverride w:val="1"/>
+    </w:lvlOverride>
+    <w:lvlOverride w:ilvl="1">
+      <w:startOverride w:val="1"/>
+    </w:lvlOverride>
+    <w:lvlOverride w:ilvl="2">
+      <w:startOverride w:val="1"/>
+    </w:lvlOverride>
+    <w:lvlOverride w:ilvl="3"/>
+    <w:lvlOverride w:ilvl="4"/>
+    <w:lvlOverride w:ilvl="5"/>
+    <w:lvlOverride w:ilvl="6"/>
+    <w:lvlOverride w:ilvl="7"/>
+    <w:lvlOverride w:ilvl="8"/>
+  </w:num>
+  <w:num w:numId="2" w16cid:durableId="938179742">
+    <w:abstractNumId w:val="0"/>
+  </w:num>
+</w:numbering>
 </file>
 
 <file path=word/styles.xml><?xml version="1.0" encoding="utf-8"?>
@@ -1386,7 +2159,6 @@
     <w:next w:val="a"/>
     <w:link w:val="20"/>
     <w:uiPriority w:val="9"/>
-    <w:semiHidden/>
     <w:unhideWhenUsed/>
     <w:qFormat/>
     <w:rsid w:val="00C66ED1"/>
@@ -1603,7 +2375,6 @@
     <w:basedOn w:val="a0"/>
     <w:link w:val="2"/>
     <w:uiPriority w:val="9"/>
-    <w:semiHidden/>
     <w:rsid w:val="00C66ED1"/>
     <w:rPr>
       <w:rFonts w:asciiTheme="majorHAnsi" w:eastAsiaTheme="majorEastAsia" w:hAnsiTheme="majorHAnsi" w:cstheme="majorBidi"/>
@@ -1873,6 +2644,36 @@
       <w:smallCaps/>
       <w:color w:val="0F4761" w:themeColor="accent1" w:themeShade="BF"/>
       <w:spacing w:val="5"/>
+    </w:rPr>
+  </w:style>
+  <w:style w:type="paragraph" w:styleId="ac">
+    <w:name w:val="Normal (Web)"/>
+    <w:basedOn w:val="a"/>
+    <w:uiPriority w:val="99"/>
+    <w:semiHidden/>
+    <w:unhideWhenUsed/>
+    <w:rsid w:val="00E81BC3"/>
+    <w:pPr>
+      <w:spacing w:before="100" w:beforeAutospacing="1" w:after="100" w:afterAutospacing="1" w:line="240" w:lineRule="auto"/>
+    </w:pPr>
+    <w:rPr>
+      <w:rFonts w:ascii="Times New Roman" w:eastAsia="Times New Roman" w:hAnsi="Times New Roman" w:cs="Times New Roman"/>
+      <w:kern w:val="0"/>
+      <w:lang w:eastAsia="ru-KZ"/>
+      <w14:ligatures w14:val="none"/>
+    </w:rPr>
+  </w:style>
+  <w:style w:type="character" w:styleId="HTML">
+    <w:name w:val="HTML Code"/>
+    <w:basedOn w:val="a0"/>
+    <w:uiPriority w:val="99"/>
+    <w:semiHidden/>
+    <w:unhideWhenUsed/>
+    <w:rsid w:val="00E81BC3"/>
+    <w:rPr>
+      <w:rFonts w:ascii="Courier New" w:eastAsia="Times New Roman" w:hAnsi="Courier New" w:cs="Courier New"/>
+      <w:sz w:val="20"/>
+      <w:szCs w:val="20"/>
     </w:rPr>
   </w:style>
 </w:styles>

</xml_diff>